<commit_message>
Ceocamp 2024 assets updated.
</commit_message>
<xml_diff>
--- a/public/downloads/ceocamp2024/2024菁英營學員推薦表_勤益.docx
+++ b/public/downloads/ceocamp2024/2024菁英營學員推薦表_勤益.docx
@@ -1054,47 +1054,7 @@
                 <w:sz w:val="24"/>
                 <w:szCs w:val="24"/>
               </w:rPr>
-              <w:t xml:space="preserve">區 </w:t>
-            </w:r>
-            <w:r>
-              <w:rPr>
-                <w:rFonts w:ascii="微軟正黑體" w:eastAsia="微軟正黑體" w:hAnsi="微軟正黑體" w:hint="eastAsia"/>
-                <w:sz w:val="24"/>
-                <w:szCs w:val="24"/>
-              </w:rPr>
-              <w:sym w:font="Wingdings 2" w:char="F0A3"/>
-            </w:r>
-            <w:r>
-              <w:rPr>
-                <w:rFonts w:ascii="微軟正黑體" w:eastAsia="微軟正黑體" w:hAnsi="微軟正黑體" w:hint="eastAsia"/>
-                <w:sz w:val="24"/>
-                <w:szCs w:val="24"/>
-              </w:rPr>
-              <w:t>高</w:t>
-            </w:r>
-            <w:r>
-              <w:rPr>
-                <w:rFonts w:ascii="微軟正黑體" w:eastAsia="微軟正黑體" w:hAnsi="微軟正黑體" w:hint="eastAsia"/>
-                <w:sz w:val="24"/>
-                <w:szCs w:val="24"/>
-              </w:rPr>
-              <w:t xml:space="preserve">區 </w:t>
-            </w:r>
-            <w:r>
-              <w:rPr>
-                <w:rFonts w:ascii="微軟正黑體" w:eastAsia="微軟正黑體" w:hAnsi="微軟正黑體"/>
-                <w:sz w:val="24"/>
-                <w:szCs w:val="24"/>
-              </w:rPr>
-              <w:t xml:space="preserve"> </w:t>
-            </w:r>
-            <w:r>
-              <w:rPr>
-                <w:rFonts w:ascii="微軟正黑體" w:eastAsia="微軟正黑體" w:hAnsi="微軟正黑體" w:hint="eastAsia"/>
-                <w:sz w:val="24"/>
-                <w:szCs w:val="24"/>
-              </w:rPr>
-              <w:t>（建議根據被推薦人的工作/生活地區選擇）</w:t>
+              <w:t>區</w:t>
             </w:r>
           </w:p>
         </w:tc>
@@ -3667,6 +3627,7 @@
   <w:style w:type="character" w:default="1" w:styleId="a0">
     <w:name w:val="Default Paragraph Font"/>
     <w:uiPriority w:val="1"/>
+    <w:semiHidden/>
     <w:unhideWhenUsed/>
   </w:style>
   <w:style w:type="table" w:default="1" w:styleId="a1">

</xml_diff>